<commit_message>
comments as far as CPUE analyses
</commit_message>
<xml_diff>
--- a/WRITEUP/shk-indic.docx
+++ b/WRITEUP/shk-indic.docx
@@ -1125,11 +1125,17 @@
         <w:pStyle w:val="BodyText"/>
       </w:pPr>
       <w:r>
-        <w:t>- Observer records of hammerhead sharks that include sex and length were extremely limited, the samples were proportionally more juveni</w:t>
-      </w:r>
-      <w:bookmarkStart w:id="52" w:name="_GoBack"/>
-      <w:bookmarkEnd w:id="52"/>
-      <w:del w:id="53" w:author="Robert Scott" w:date="2015-07-17T16:07:00Z">
+        <w:t xml:space="preserve">- Observer records of hammerhead sharks that include sex and length were extremely </w:t>
+      </w:r>
+      <w:proofErr w:type="gramStart"/>
+      <w:r>
+        <w:t>limited,</w:t>
+      </w:r>
+      <w:proofErr w:type="gramEnd"/>
+      <w:r>
+        <w:t xml:space="preserve"> the samples were proportionally more juveni</w:t>
+      </w:r>
+      <w:del w:id="52" w:author="Robert Scott" w:date="2015-07-17T16:07:00Z">
         <w:r>
           <w:delText>l</w:delText>
         </w:r>
@@ -1145,7 +1151,7 @@
       <w:r>
         <w:t xml:space="preserve"> New Guinea and Fiji. -O</w:t>
       </w:r>
-      <w:ins w:id="54" w:author="Robert Scott" w:date="2015-07-17T16:07:00Z">
+      <w:ins w:id="53" w:author="Robert Scott" w:date="2015-07-17T16:07:00Z">
         <w:r>
           <w:t>b</w:t>
         </w:r>
@@ -1166,8 +1172,8 @@
       <w:pPr>
         <w:pStyle w:val="Heading2"/>
       </w:pPr>
-      <w:bookmarkStart w:id="55" w:name="conclusions"/>
-      <w:bookmarkEnd w:id="55"/>
+      <w:bookmarkStart w:id="54" w:name="conclusions"/>
+      <w:bookmarkEnd w:id="54"/>
       <w:r>
         <w:t>Conclusions</w:t>
       </w:r>
@@ -1179,7 +1185,7 @@
       <w:r>
         <w:t>Int</w:t>
       </w:r>
-      <w:ins w:id="56" w:author="Robert Scott" w:date="2015-07-17T16:07:00Z">
+      <w:ins w:id="55" w:author="Robert Scott" w:date="2015-07-17T16:07:00Z">
         <w:r>
           <w:t>e</w:t>
         </w:r>
@@ -1187,7 +1193,7 @@
       <w:r>
         <w:t>r</w:t>
       </w:r>
-      <w:del w:id="57" w:author="Robert Scott" w:date="2015-07-17T16:07:00Z">
+      <w:del w:id="56" w:author="Robert Scott" w:date="2015-07-17T16:07:00Z">
         <w:r>
           <w:delText>e</w:delText>
         </w:r>
@@ -1195,7 +1201,7 @@
       <w:r>
         <w:t>pretation of the distribution indicators is complicated by the influence of changes in fishing effort, potential changes in community composition, ob</w:t>
       </w:r>
-      <w:del w:id="58" w:author="Robert Scott" w:date="2015-07-17T16:07:00Z">
+      <w:del w:id="57" w:author="Robert Scott" w:date="2015-07-17T16:07:00Z">
         <w:r>
           <w:delText>s</w:delText>
         </w:r>
@@ -1208,31 +1214,31 @@
       <w:pPr>
         <w:pStyle w:val="Heading1"/>
       </w:pPr>
-      <w:bookmarkStart w:id="59" w:name="observed-species-composition-indicator-a"/>
+      <w:bookmarkStart w:id="58" w:name="observed-species-composition-indicator-a"/>
+      <w:bookmarkEnd w:id="58"/>
+      <w:r>
+        <w:t>Observed Species Composition Indicator Analyses</w:t>
+      </w:r>
+    </w:p>
+    <w:p>
+      <w:pPr>
+        <w:pStyle w:val="Heading2"/>
+      </w:pPr>
+      <w:bookmarkStart w:id="59" w:name="introduction-2"/>
       <w:bookmarkEnd w:id="59"/>
       <w:r>
-        <w:t>Observed Species Composition Indicator Analyses</w:t>
-      </w:r>
-    </w:p>
-    <w:p>
-      <w:pPr>
-        <w:pStyle w:val="Heading2"/>
-      </w:pPr>
-      <w:bookmarkStart w:id="60" w:name="introduction-2"/>
+        <w:t>Introduction</w:t>
+      </w:r>
+      <w:r>
+        <w:t xml:space="preserve"> and Methods</w:t>
+      </w:r>
+    </w:p>
+    <w:p>
+      <w:pPr>
+        <w:pStyle w:val="BodyText"/>
+      </w:pPr>
+      <w:bookmarkStart w:id="60" w:name="longline"/>
       <w:bookmarkEnd w:id="60"/>
-      <w:r>
-        <w:t>Introduction</w:t>
-      </w:r>
-      <w:r>
-        <w:t xml:space="preserve"> and Methods</w:t>
-      </w:r>
-    </w:p>
-    <w:p>
-      <w:pPr>
-        <w:pStyle w:val="BodyText"/>
-      </w:pPr>
-      <w:bookmarkStart w:id="61" w:name="longline"/>
-      <w:bookmarkEnd w:id="61"/>
       <w:r>
         <w:t xml:space="preserve">The three other sets of Indicators used in this analysis – on distribution, CPUE and biological traits – focus on changes in each individual species isolated from the other shark species.  The Species Composition </w:t>
       </w:r>
@@ -1335,7 +1341,29 @@
         <w:pStyle w:val="BodyText"/>
       </w:pPr>
       <w:r>
-        <w:t>With just a few exceptions, blue shark catch dominates the longline shark bycatch.  In Regions 2, 4, 5, and 6, blue sharks have average 60-90% of shark bycatch; in Region 4 the proportion of blue shark has dropped from around 60% in the late 1990s to 10-15 in recent years.  The second most common bycaught shark, in terms of numbers, is silky shark which have constituted a majority of shark bycatch in Region 3 since the early 2000s and been on the order of 5-10% in most other regions.  We note that there appears to be a sudden increase in silky shark composition for Region 4 in years 2012-2104.  In fact, this reflects the absence of observer data from the U.S. longline fleet operating around Hawaii which constituted the large majority of longline sets in that region dating back to the start of the time series.</w:t>
+        <w:t xml:space="preserve">With just a few exceptions, blue shark catch dominates the longline shark bycatch.  In Regions 2, 4, 5, and 6, blue sharks have average 60-90% of shark bycatch; in Region 4 the proportion of blue shark has dropped from around 60% in the late 1990s to 10-15 in recent years.  The second most common bycaught shark, in terms of numbers, is silky shark which have constituted a majority of shark bycatch in Region 3 since the early 2000s and </w:t>
+      </w:r>
+      <w:ins w:id="61" w:author="Robert Scott" w:date="2015-07-20T10:06:00Z">
+        <w:r>
+          <w:t xml:space="preserve">have </w:t>
+        </w:r>
+      </w:ins>
+      <w:r>
+        <w:t xml:space="preserve">been on the order of 5-10% in most other regions.  We note that there appears to be a sudden increase </w:t>
+      </w:r>
+      <w:commentRangeStart w:id="62"/>
+      <w:r>
+        <w:t>in</w:t>
+      </w:r>
+      <w:commentRangeEnd w:id="62"/>
+      <w:r>
+        <w:rPr>
+          <w:rStyle w:val="CommentReference"/>
+        </w:rPr>
+        <w:commentReference w:id="62"/>
+      </w:r>
+      <w:r>
+        <w:t xml:space="preserve"> silky shark composition for Region 4 in years 2012-2104.  In fact, this reflects the absence of observer data from the U.S. longline fleet operating around Hawaii which constituted the large majority of longline sets in that region dating back to the start of the time series.</w:t>
       </w:r>
       <w:r>
         <w:t xml:space="preserve">  As evidenced by the small number of observed sets shown for years 2012-2014, the shark composition data for these years in Region 4 are quite likely very unrepresentative.  Several of the other shark species cons</w:t>
@@ -1366,7 +1394,21 @@
         <w:t xml:space="preserve">each have relatively large number of observed sets (Regions 1, 2 and 4 have essentially no observed sets in one or the other depth characterization) so we restrict our comparison to those Regions.  </w:t>
       </w:r>
       <w:r>
-        <w:t xml:space="preserve">In the southern Regions (5 and 6), blue shark and </w:t>
+        <w:t xml:space="preserve">In the </w:t>
+      </w:r>
+      <w:commentRangeStart w:id="63"/>
+      <w:r>
+        <w:t>southern</w:t>
+      </w:r>
+      <w:commentRangeEnd w:id="63"/>
+      <w:r>
+        <w:rPr>
+          <w:rStyle w:val="CommentReference"/>
+        </w:rPr>
+        <w:commentReference w:id="63"/>
+      </w:r>
+      <w:r>
+        <w:t xml:space="preserve"> Regions (5 and 6), blue shark and </w:t>
       </w:r>
       <w:proofErr w:type="spellStart"/>
       <w:r>
@@ -1374,7 +1416,21 @@
       </w:r>
       <w:proofErr w:type="spellEnd"/>
       <w:r>
-        <w:t xml:space="preserve"> comprise as much as 9% of the longline shark catch; the deep water sets contain a much more diverse array of species with silky, thresher, oceanic whitetip and </w:t>
+        <w:t xml:space="preserve"> comprise as much as </w:t>
+      </w:r>
+      <w:commentRangeStart w:id="64"/>
+      <w:r>
+        <w:t>9%</w:t>
+      </w:r>
+      <w:commentRangeEnd w:id="64"/>
+      <w:r>
+        <w:rPr>
+          <w:rStyle w:val="CommentReference"/>
+        </w:rPr>
+        <w:commentReference w:id="64"/>
+      </w:r>
+      <w:r>
+        <w:t xml:space="preserve"> of the longline shark catch; the deep water sets contain a much more diverse array of species with silky, thresher, oceanic whitetip and </w:t>
       </w:r>
       <w:proofErr w:type="spellStart"/>
       <w:r>
@@ -1389,8 +1445,8 @@
       <w:pPr>
         <w:pStyle w:val="Heading3"/>
       </w:pPr>
-      <w:bookmarkStart w:id="62" w:name="purse-seine"/>
-      <w:bookmarkEnd w:id="62"/>
+      <w:bookmarkStart w:id="65" w:name="purse-seine"/>
+      <w:bookmarkEnd w:id="65"/>
       <w:r>
         <w:lastRenderedPageBreak/>
         <w:t>Purse Seine</w:t>
@@ -1428,15 +1484,28 @@
         <w:pStyle w:val="BodyText"/>
       </w:pPr>
       <w:r>
-        <w:t>In considering potential differences in shark bycatch I purse seine related to set association, we restrict our analysis to Regions 3 and 4 as almost all purse seine fishing in other regions is dominated by associated sets with few observed sets (and perhaps few fished sets) occurring on free schools.  Silky shark dominate the shark bycatch in both associated and unassociated sets, particularly since the early 2000s.  The greatest difference between the two set types is an apparent slightly greater diversity of shark bycatch in unassociated sets, particularly with regard to oceanic whitetip sharks.  In any case, silky sharks have constituted more than 95% of shark bycatch in both associated and unassociated sets over the past decade.</w:t>
+        <w:t xml:space="preserve">In considering potential differences in shark bycatch </w:t>
+      </w:r>
+      <w:del w:id="66" w:author="Robert Scott" w:date="2015-07-20T10:16:00Z">
+        <w:r>
+          <w:delText>I</w:delText>
+        </w:r>
+      </w:del>
+      <w:ins w:id="67" w:author="Robert Scott" w:date="2015-07-20T10:17:00Z">
+        <w:r>
+          <w:t>by</w:t>
+        </w:r>
+      </w:ins>
+      <w:r>
+        <w:t xml:space="preserve"> purse seine related to set association, we restrict our analysis to Regions 3 and 4 as almost all purse seine fishing in other regions is dominated by associated sets with few observed sets (and perhaps few fished sets) occurring on free schools.  Silky shark dominate the shark bycatch in both associated and unassociated sets, particularly since the early 2000s.  The greatest difference between the two set types is an apparent slightly greater diversity of shark bycatch in unassociated sets, particularly with regard to oceanic whitetip sharks.  In any case, silky sharks have constituted more than 95% of shark bycatch in both associated and unassociated sets over the past decade.</w:t>
       </w:r>
     </w:p>
     <w:p>
       <w:pPr>
         <w:pStyle w:val="Heading2"/>
       </w:pPr>
-      <w:bookmarkStart w:id="63" w:name="conclusions-1"/>
-      <w:bookmarkEnd w:id="63"/>
+      <w:bookmarkStart w:id="68" w:name="conclusions-1"/>
+      <w:bookmarkEnd w:id="68"/>
       <w:r>
         <w:t>Conclusions</w:t>
       </w:r>
@@ -1444,12 +1513,26 @@
     <w:p>
       <w:pPr>
         <w:pStyle w:val="BodyText"/>
+        <w:rPr>
+          <w:ins w:id="69" w:author="Robert Scott" w:date="2015-07-20T10:20:00Z"/>
+        </w:rPr>
       </w:pPr>
       <w:r>
         <w:t xml:space="preserve">The Species Composition </w:t>
       </w:r>
       <w:r>
-        <w:t xml:space="preserve">indicators reveal that shark bycatch differs substantially between longline and purse seine fishing in the WCPO.  Blue sharks are the most prevalent longline caught shark, but there are substantial regional and depth variations.  Several species are commonly caught more frequently in deeper sets; </w:t>
+        <w:t xml:space="preserve">indicators reveal that shark bycatch differs substantially between longline and purse seine fishing in the WCPO.  </w:t>
+      </w:r>
+    </w:p>
+    <w:p>
+      <w:pPr>
+        <w:pStyle w:val="BodyText"/>
+        <w:rPr>
+          <w:ins w:id="70" w:author="Robert Scott" w:date="2015-07-20T10:20:00Z"/>
+        </w:rPr>
+      </w:pPr>
+      <w:r>
+        <w:t xml:space="preserve">Blue sharks are the most prevalent longline caught shark, but there are substantial regional and depth variations.  Several species are commonly caught more frequently in deeper sets; </w:t>
       </w:r>
       <w:proofErr w:type="spellStart"/>
       <w:proofErr w:type="gramStart"/>
@@ -1462,7 +1545,45 @@
       </w:r>
       <w:proofErr w:type="gramEnd"/>
       <w:r>
-        <w:t xml:space="preserve"> a sizable component of the shallow sets in Regions 5 and 6 and silky shark is the second most common longline caught shark.  Purse seine shark bycatch is much less variable and is dominated, particularly over the past decade when the number of observed sets increased greatly and composition data may have become more representative.  In virtually all Regions and years, silky shark comprises more than 95% of the shark bycatch, with minor numbers of hammerhead and oceanic whitetip sharks occurring.  Oceanic white tip sharks appear to have been more common prior to </w:t>
+        <w:t xml:space="preserve"> a sizable component of the shallow sets in Regions 5 and 6 and silky shark is the second most common longline caught shark.  </w:t>
+      </w:r>
+    </w:p>
+    <w:p>
+      <w:pPr>
+        <w:pStyle w:val="BodyText"/>
+        <w:rPr>
+          <w:ins w:id="71" w:author="Robert Scott" w:date="2015-07-20T10:20:00Z"/>
+        </w:rPr>
+      </w:pPr>
+      <w:commentRangeStart w:id="72"/>
+      <w:r>
+        <w:t xml:space="preserve">Purse seine </w:t>
+      </w:r>
+      <w:commentRangeEnd w:id="72"/>
+      <w:r>
+        <w:rPr>
+          <w:rStyle w:val="CommentReference"/>
+        </w:rPr>
+        <w:commentReference w:id="72"/>
+      </w:r>
+      <w:r>
+        <w:t>shark bycatch is much less variable and is dominated</w:t>
+      </w:r>
+      <w:ins w:id="73" w:author="Robert Scott" w:date="2015-07-20T10:19:00Z">
+        <w:r>
+          <w:t xml:space="preserve"> by silky sharks</w:t>
+        </w:r>
+      </w:ins>
+      <w:r>
+        <w:t xml:space="preserve">, particularly over the past decade when the number of observed sets increased greatly and composition data may have become more representative.  In virtually all Regions and years, silky shark comprises more than 95% of the shark bycatch, with minor numbers of hammerhead and oceanic whitetip sharks occurring.  </w:t>
+      </w:r>
+    </w:p>
+    <w:p>
+      <w:pPr>
+        <w:pStyle w:val="BodyText"/>
+      </w:pPr>
+      <w:r>
+        <w:t xml:space="preserve">Oceanic white tip sharks appear to have been more common prior to </w:t>
       </w:r>
       <w:proofErr w:type="gramStart"/>
       <w:r>
@@ -1472,14 +1593,17 @@
       <w:r>
         <w:t xml:space="preserve"> however whether the decline in occurrence represents a real decline in abundance or is a sampling or fishing practice artifact is an open question. </w:t>
       </w:r>
+      <w:bookmarkStart w:id="74" w:name="_GoBack"/>
+      <w:bookmarkEnd w:id="74"/>
     </w:p>
     <w:p>
       <w:pPr>
         <w:pStyle w:val="Heading1"/>
       </w:pPr>
-      <w:bookmarkStart w:id="64" w:name="catch-per-unit-effort-indicator-analyses"/>
-      <w:bookmarkEnd w:id="64"/>
-      <w:r>
+      <w:bookmarkStart w:id="75" w:name="catch-per-unit-effort-indicator-analyses"/>
+      <w:bookmarkEnd w:id="75"/>
+      <w:r>
+        <w:lastRenderedPageBreak/>
         <w:t xml:space="preserve">Catch </w:t>
       </w:r>
       <w:proofErr w:type="gramStart"/>
@@ -1495,8 +1619,8 @@
       <w:pPr>
         <w:pStyle w:val="Heading2"/>
       </w:pPr>
-      <w:bookmarkStart w:id="65" w:name="introduction-3"/>
-      <w:bookmarkEnd w:id="65"/>
+      <w:bookmarkStart w:id="76" w:name="introduction-3"/>
+      <w:bookmarkEnd w:id="76"/>
       <w:r>
         <w:t>Introduction</w:t>
       </w:r>
@@ -1506,35 +1630,165 @@
         <w:pStyle w:val="FirstParagraph"/>
       </w:pPr>
       <w:r>
-        <w:t xml:space="preserve">This paper follows from the previous indicator based analysis presented to the Western and Central Pacific Fisheries Commission (WCPFC) Scientific Committee (SC7, Clarke et al. </w:t>
+        <w:t>This paper follows from the previous indicator based analysis presented to the Western and Central Pacific Fisheries Commission (WCPFC) Scientific Committee (SC7, Clarke et al. 2011)</w:t>
+      </w:r>
+      <w:proofErr w:type="gramStart"/>
+      <w:r>
+        <w:t>,</w:t>
+      </w:r>
+      <w:proofErr w:type="gramEnd"/>
+      <w:r>
+        <w:t xml:space="preserve"> stock </w:t>
+      </w:r>
+      <w:proofErr w:type="spellStart"/>
+      <w:r>
+        <w:t>assements</w:t>
+      </w:r>
+      <w:proofErr w:type="spellEnd"/>
+      <w:r>
+        <w:t xml:space="preserve"> (Rice et al. 2014, Rice et al.2013, Rice et al.2012) (cite the standardization papers cite ISC work?). The developments presented here include additional analyses of the Secretariat of the Pacific (SPC) data holdings for silky caught in longline and purse seine fisheries in the Western and Central Pacific Ocean (WCPO), though we note that some previous data (Japan) was not available for this </w:t>
+      </w:r>
+      <w:proofErr w:type="spellStart"/>
+      <w:r>
+        <w:t>effeort</w:t>
+      </w:r>
+      <w:proofErr w:type="spellEnd"/>
+      <w:r>
+        <w:t>. Standardized catch per unit of effort (CPUE) series are developed for the main shark species.</w:t>
+      </w:r>
+    </w:p>
+    <w:p>
+      <w:pPr>
+        <w:pStyle w:val="BodyText"/>
+      </w:pPr>
+      <w:r>
+        <w:t xml:space="preserve">The framework for the analysis is not to construct inputs for stock assessment or estimate </w:t>
+      </w:r>
+      <w:proofErr w:type="gramStart"/>
+      <w:r>
+        <w:t>catch,</w:t>
+      </w:r>
+      <w:proofErr w:type="gramEnd"/>
+      <w:r>
+        <w:t xml:space="preserve"> it is designed to illustrate general population trends via catch rate. It is recommended that </w:t>
+      </w:r>
+      <w:proofErr w:type="spellStart"/>
+      <w:r>
+        <w:t>infrence</w:t>
+      </w:r>
+      <w:proofErr w:type="spellEnd"/>
+      <w:r>
+        <w:t xml:space="preserve"> to develop catch estimates or other stock assessment inputs be conducted independently. The SPC longline observer database contains records from 1985 to recent years, however silky sharks were not routinely identified to species until 1995, hence the dataset used in this analysis spans the years 1995-2014. Recent work by Clarke et al. (2011) noted gaps in observer data in terms of time and space continuity, reporting rate, and identification with respect to sharks. Silky and oceanic white tip sharks are observed mainly in the equatorial waters in the purse seine fishery (Figure 1), and from about -25??</w:t>
+      </w:r>
+      <w:proofErr w:type="gramStart"/>
+      <w:r>
+        <w:t>S to 25??N in the longline fishery (Figure 1).</w:t>
+      </w:r>
+      <w:proofErr w:type="gramEnd"/>
+      <w:r>
+        <w:t xml:space="preserve"> Silky and oceanic white tip sharks have been assessed (Rice et al 2012, Rice et al 2013) as a single stock in the WCPO, and are presented in this analysis ass one stock (not regionally). Thresher, </w:t>
+      </w:r>
+      <w:proofErr w:type="spellStart"/>
+      <w:r>
+        <w:t>mako</w:t>
+      </w:r>
+      <w:proofErr w:type="spellEnd"/>
+      <w:r>
+        <w:t xml:space="preserve"> and blue sharks are more common in cold and temperate waters, and generally believed to constitute two </w:t>
+      </w:r>
+      <w:proofErr w:type="spellStart"/>
+      <w:r>
+        <w:t>seperate</w:t>
+      </w:r>
+      <w:proofErr w:type="spellEnd"/>
+      <w:r>
+        <w:t xml:space="preserve"> stocks, in the north and south. Blue </w:t>
+      </w:r>
+      <w:proofErr w:type="gramStart"/>
+      <w:r>
+        <w:t>shark in the north pacific have</w:t>
+      </w:r>
+      <w:proofErr w:type="gramEnd"/>
+      <w:r>
+        <w:t xml:space="preserve"> been subject to multiple stock assessments as a single stock. These temperate species stocks will be presented as individual stocks.</w:t>
+      </w:r>
+    </w:p>
+    <w:p>
+      <w:pPr>
+        <w:pStyle w:val="BodyText"/>
+      </w:pPr>
+      <w:r>
+        <w:t xml:space="preserve">CPUE data for species such as sharks often have a large proportion of observations (or sets) with no catch, and also include observations with large catches when areas of higher densities are encountered; this is typical of bycatch species (Ward and Myers 2005). The signals from the nominal CPUE data can be heavily influenced by factors other than abundance and therefore a procedure to standardize CPUE data for changes in factors (e.g. fishing technique, season, </w:t>
+      </w:r>
+      <w:proofErr w:type="gramStart"/>
+      <w:r>
+        <w:t>bait</w:t>
+      </w:r>
+      <w:proofErr w:type="gramEnd"/>
+      <w:r>
+        <w:t xml:space="preserve"> type) that do not reflect changes in abundance is usually recommended. Nominal CPUE data for bycatch can be more variable than expected (i.e., </w:t>
+      </w:r>
+      <w:proofErr w:type="spellStart"/>
+      <w:r>
+        <w:t>overdispersed</w:t>
+      </w:r>
+      <w:proofErr w:type="spellEnd"/>
+      <w:r>
+        <w:t>) with many outlying data points from uncommonly high catch rates. These outlying data points can sometimes be a function of shark targeting.</w:t>
+      </w:r>
+    </w:p>
+    <w:p>
+      <w:pPr>
+        <w:pStyle w:val="Heading2"/>
+      </w:pPr>
+      <w:bookmarkStart w:id="77" w:name="methods-1"/>
+      <w:bookmarkEnd w:id="77"/>
+      <w:r>
+        <w:t>Methods</w:t>
+      </w:r>
+    </w:p>
+    <w:p>
+      <w:pPr>
+        <w:pStyle w:val="FirstParagraph"/>
+      </w:pPr>
+      <w:r>
+        <w:t>This analysis follows the work of Clarke et al., (2011, 2011b), Walsh and Clarke (2011), Rice and Harley (2013) however the regions for this study differ slightly. Because silky sharks are tropical species this led to the analysis being considered for one region, from 25??</w:t>
+      </w:r>
+      <w:proofErr w:type="gramStart"/>
+      <w:r>
+        <w:t>S to 25??N and bordered on the east and west by the WCPFC Statistical Area.</w:t>
+      </w:r>
+      <w:proofErr w:type="gramEnd"/>
+      <w:r>
+        <w:t xml:space="preserve"> A </w:t>
       </w:r>
       <w:r>
         <w:lastRenderedPageBreak/>
-        <w:t>2011)</w:t>
+        <w:t xml:space="preserve">comprehensive overview of the observer </w:t>
+      </w:r>
+      <w:proofErr w:type="spellStart"/>
+      <w:r>
+        <w:t>logsheet</w:t>
+      </w:r>
+      <w:proofErr w:type="spellEnd"/>
+      <w:r>
+        <w:t xml:space="preserve"> data and a characterization of the fisheries in which each species is caught </w:t>
       </w:r>
       <w:proofErr w:type="gramStart"/>
       <w:r>
-        <w:t>,</w:t>
+        <w:t>is</w:t>
       </w:r>
       <w:proofErr w:type="gramEnd"/>
       <w:r>
-        <w:t xml:space="preserve"> stock </w:t>
-      </w:r>
-      <w:proofErr w:type="spellStart"/>
-      <w:r>
-        <w:t>assements</w:t>
-      </w:r>
-      <w:proofErr w:type="spellEnd"/>
-      <w:r>
-        <w:t xml:space="preserve"> (Rice et al. 2014, Rice et al.2013, Rice et al.2012) (cite the standardization papers cite ISC work?). The developments presented here include additional analyses of the Secretariat of the Pacific (SPC) data holdings for silky caught in longline and purse seine fisheries in the Western and Central Pacific Ocean (WCPO), though we note that some previous data (Japan) was not available for this </w:t>
-      </w:r>
-      <w:proofErr w:type="spellStart"/>
-      <w:r>
-        <w:t>effeort</w:t>
-      </w:r>
-      <w:proofErr w:type="spellEnd"/>
-      <w:r>
-        <w:t>. Standardized catch per unit of effort (CPUE) series are developed for the main shark species.</w:t>
+        <w:t xml:space="preserve"> presented in the </w:t>
+      </w:r>
+      <w:proofErr w:type="spellStart"/>
+      <w:r>
+        <w:t>preious</w:t>
+      </w:r>
+      <w:proofErr w:type="spellEnd"/>
+      <w:r>
+        <w:t xml:space="preserve"> sections, what follows is a summary of the methods used in this analysis.</w:t>
       </w:r>
     </w:p>
     <w:p>
@@ -1542,31 +1796,338 @@
         <w:pStyle w:val="BodyText"/>
       </w:pPr>
       <w:r>
-        <w:t xml:space="preserve">The framework for the analysis is not to construct inputs for stock assessment or estimate </w:t>
+        <w:t>The data were validated and trimmed (records with missing values for key explanatory variables removed) to include only relevant data from the species ’core’ habitat. This was done to reduce the already excessive number of zeros in the data, i.e. zero catch where you would not reasonably expect to catch silky sharks.</w:t>
+      </w:r>
+    </w:p>
+    <w:p>
+      <w:pPr>
+        <w:pStyle w:val="BodyText"/>
+      </w:pPr>
+      <w:r>
+        <w:t xml:space="preserve">Because silky sharks are an epi-pelagic tropical species, all sets that occurred in water colder than 25 Latitude and longitude were truncated to the nearest 1 Although a much smaller proportion of the overall dataset (6.5% of the sets), the targeting sets represent significant shark catch (82% of the total silky shark catch). Therefore the dataset was examined with respect to variables relating to whether sharks were the intentional target of the set. Silky shark CPUE was plotted as a function of the variables </w:t>
+      </w:r>
+      <w:proofErr w:type="spellStart"/>
+      <w:r>
+        <w:t>sharkline</w:t>
+      </w:r>
+      <w:proofErr w:type="spellEnd"/>
+      <w:r>
+        <w:t xml:space="preserve">, shark bait, </w:t>
       </w:r>
       <w:proofErr w:type="gramStart"/>
       <w:r>
-        <w:t>catch,</w:t>
+        <w:t>shark</w:t>
       </w:r>
       <w:proofErr w:type="gramEnd"/>
       <w:r>
-        <w:t xml:space="preserve"> it is designed to illustrate general population trends via catch rate. It is recommended that </w:t>
-      </w:r>
-      <w:proofErr w:type="spellStart"/>
-      <w:r>
-        <w:t>infrence</w:t>
-      </w:r>
-      <w:proofErr w:type="spellEnd"/>
-      <w:r>
-        <w:t xml:space="preserve"> to develop catch estimates or other stock assessment inputs be conducted independently. The SPC longline observer database contains records from 1985 to recent years, however silky sharks were not routinely identified to species until 1995, hence the dataset used in this analysis spans the years 1995-2014. Recent work by Clarke et al. (2011) noted gaps in observer data in terms of time and space continuity, reporting rate, and identification with respect to sharks. Silky and oceanic white tip sharks are observed mainly in the equatorial waters in the purse seine fishery (Figure 1), and from about -25??</w:t>
-      </w:r>
+        <w:t xml:space="preserve"> target against date of set (Figure 3). Inspection of these covariates led to the separation of shark-targeting sets and non-targeting (bycatch) sets. Shark targeting sets were deemed to be sets where the observer had marked that the set was intentionally targeting sharks of any species, whether shark bait was used, or whether shark lines were used. The results of these filtering rules are in Table XXX.</w:t>
+      </w:r>
+    </w:p>
+    <w:p>
+      <w:pPr>
+        <w:pStyle w:val="Heading2"/>
+      </w:pPr>
+      <w:bookmarkStart w:id="78" w:name="purse-seine-data-preparation"/>
+      <w:bookmarkEnd w:id="78"/>
+      <w:r>
+        <w:t>Purse Seine data preparation</w:t>
+      </w:r>
+    </w:p>
+    <w:p>
+      <w:pPr>
+        <w:pStyle w:val="FirstParagraph"/>
+      </w:pPr>
+      <w:r>
+        <w:t>The only restriction placed on the purse seine observer data was that the set occurred within the rectangle defined by</w:t>
+      </w:r>
+    </w:p>
+    <w:p>
+      <w:pPr>
+        <w:pStyle w:val="Heading1"/>
+      </w:pPr>
+      <w:bookmarkStart w:id="79" w:name="cpue-standardization-methodology"/>
+      <w:bookmarkEnd w:id="79"/>
+      <w:r>
+        <w:t>CPUE standardization methodology</w:t>
+      </w:r>
+    </w:p>
+    <w:p>
+      <w:pPr>
+        <w:pStyle w:val="FirstParagraph"/>
+      </w:pPr>
+      <w:r>
+        <w:t>CPUE is commonly used as an index of abundance for marine species. However, it is important that raw nominal catch rates be standardized to remove the effects of factors other than abundance. Further, catch data for non-target species (and sharks in particular) often contain large numbers of observed zeros as well as large catch values which need to be explicitly modelled (Bigelow et al. 2002; Campbell 2004, Ward and Myers 2005; Minami et al. 2007). Standardized CPUE series for all fisheries (bycatch and target longline; associated and un-associated purse seine fisheries) were developed using generalized linear models. In the longline analyses the number of hooks in a set was the effort measure, whereas for purse seine it was simply the set. It is notoriously difficult to come up with accurate estimates of the true effort that relates to a purse seine set (</w:t>
+      </w:r>
+      <w:proofErr w:type="spellStart"/>
+      <w:r>
+        <w:t>Punsly</w:t>
+      </w:r>
+      <w:proofErr w:type="spellEnd"/>
+      <w:r>
+        <w:t>, 1987).</w:t>
+      </w:r>
+    </w:p>
+    <w:p>
+      <w:pPr>
+        <w:pStyle w:val="Heading2"/>
+      </w:pPr>
+      <w:bookmarkStart w:id="80" w:name="overview-of-glm-analyses"/>
+      <w:bookmarkEnd w:id="80"/>
+      <w:r>
+        <w:t>Overview of GLM Analyses</w:t>
+      </w:r>
+    </w:p>
+    <w:p>
+      <w:pPr>
+        <w:pStyle w:val="FirstParagraph"/>
+      </w:pPr>
+      <w:proofErr w:type="spellStart"/>
       <w:proofErr w:type="gramStart"/>
       <w:r>
-        <w:t>S to 25??N in the longline fishery (Figure 1).</w:t>
+        <w:t>The</w:t>
+      </w:r>
+      <w:proofErr w:type="spellEnd"/>
+      <w:r>
+        <w:t xml:space="preserve"> were</w:t>
       </w:r>
       <w:proofErr w:type="gramEnd"/>
       <w:r>
-        <w:t xml:space="preserve"> Silky and oceanic white tip sharks have been assessed (Rice et al 2012, Rice et al 2013) as a single stock in the WCPO, and are presented in this analysis ass one stock (not regionally). Thresher, </w:t>
+        <w:t xml:space="preserve"> standardized using generalized linear models (</w:t>
+      </w:r>
+      <w:proofErr w:type="spellStart"/>
+      <w:r>
+        <w:t>McCullagh</w:t>
+      </w:r>
+      <w:proofErr w:type="spellEnd"/>
+      <w:r>
+        <w:t xml:space="preserve"> and </w:t>
+      </w:r>
+      <w:proofErr w:type="spellStart"/>
+      <w:r>
+        <w:t>Nelder</w:t>
+      </w:r>
+      <w:proofErr w:type="spellEnd"/>
+      <w:r>
+        <w:t xml:space="preserve"> 1989) using the software package R (www.r-project.org). Multiple assumed error structures were tested including; The delta lognormal approach (DLN) (Lo et al. 1992, Dick 2006, Stefansson 1996, Hoyle and Maunder 2006): this approach is a special case of the more general delta method (Pennington 1996, Ortiz and </w:t>
+      </w:r>
+      <w:proofErr w:type="spellStart"/>
+      <w:r>
+        <w:t>Arocha</w:t>
+      </w:r>
+      <w:proofErr w:type="spellEnd"/>
+      <w:r>
+        <w:t xml:space="preserve"> 2004), and uses a binomial </w:t>
+      </w:r>
+      <w:r>
+        <w:lastRenderedPageBreak/>
+        <w:t xml:space="preserve">distribution for the probability w of catch being zero and a probability distribution f(y), where y was </w:t>
+      </w:r>
+      <w:proofErr w:type="gramStart"/>
+      <w:r>
+        <w:t>log(</w:t>
+      </w:r>
+      <w:proofErr w:type="gramEnd"/>
+      <w:r>
+        <w:t xml:space="preserve">catch/hooks set), for non-zero catches. An index was estimated for each year, which was the product of the year effects for the two model components, </w:t>
+      </w:r>
+      <w:proofErr w:type="gramStart"/>
+      <w:r>
+        <w:t>The</w:t>
+      </w:r>
+      <w:proofErr w:type="gramEnd"/>
+      <w:r>
+        <w:t xml:space="preserve"> negative binomial (Lawless 1987): is typically more robust to issues of </w:t>
+      </w:r>
+      <w:proofErr w:type="spellStart"/>
+      <w:r>
+        <w:t>overdispersion</w:t>
+      </w:r>
+      <w:proofErr w:type="spellEnd"/>
+      <w:r>
+        <w:t xml:space="preserve"> (</w:t>
+      </w:r>
+      <w:proofErr w:type="spellStart"/>
+      <w:r>
+        <w:t>overdispersion</w:t>
+      </w:r>
+      <w:proofErr w:type="spellEnd"/>
+      <w:r>
+        <w:t xml:space="preserve"> can arise due to excess zeros, clustering of observations, or from correlations between observations) was also used. This model has been advocated as a model that is more robust to </w:t>
+      </w:r>
+      <w:proofErr w:type="spellStart"/>
+      <w:r>
+        <w:t>overdispersion</w:t>
+      </w:r>
+      <w:proofErr w:type="spellEnd"/>
+      <w:r>
+        <w:t xml:space="preserve"> than the Poisson distribution (</w:t>
+      </w:r>
+      <w:proofErr w:type="spellStart"/>
+      <w:r>
+        <w:t>McCullagh</w:t>
+      </w:r>
+      <w:proofErr w:type="spellEnd"/>
+      <w:r>
+        <w:t xml:space="preserve"> and </w:t>
+      </w:r>
+      <w:proofErr w:type="spellStart"/>
+      <w:r>
+        <w:t>Nelder</w:t>
+      </w:r>
+      <w:proofErr w:type="spellEnd"/>
+      <w:r>
+        <w:t xml:space="preserve"> 1991), and is appropriate for count data (Ward and Myers 2005), but does not expressly relate covariates to the occurrence of excess zeros (Minami et al. 2007).</w:t>
+      </w:r>
+    </w:p>
+    <w:p>
+      <w:pPr>
+        <w:pStyle w:val="BodyText"/>
+      </w:pPr>
+      <w:r>
+        <w:t xml:space="preserve">The main advantage of the zero inflated approach is that these techniques can model the </w:t>
+      </w:r>
+      <w:proofErr w:type="spellStart"/>
+      <w:r>
+        <w:t>overdispersion</w:t>
+      </w:r>
+      <w:proofErr w:type="spellEnd"/>
+      <w:r>
+        <w:t xml:space="preserve"> in both the zeros and the counts as opposed to just the counts (negative binomial) and deal with </w:t>
+      </w:r>
+      <w:proofErr w:type="spellStart"/>
+      <w:r>
+        <w:t>overdispersion</w:t>
+      </w:r>
+      <w:proofErr w:type="spellEnd"/>
+      <w:r>
+        <w:t xml:space="preserve"> better than other models (such as the quasi-Poisson). A drawback of the zero inflated approach is that it is data intensive and the models often fail to converge.</w:t>
+      </w:r>
+    </w:p>
+    <w:p>
+      <w:pPr>
+        <w:pStyle w:val="BodyText"/>
+      </w:pPr>
+      <w:r>
+        <w:t>Multiple methods of calculating the indices of abundance and confidence intervals exist depending on the model type (</w:t>
+      </w:r>
+      <w:proofErr w:type="spellStart"/>
+      <w:r>
+        <w:t>Shono</w:t>
+      </w:r>
+      <w:proofErr w:type="spellEnd"/>
+      <w:r>
+        <w:t xml:space="preserve"> H. 2008, Maunder and Punt 2004). In this study estimates were calculated by predicting results based on the fitted model and a training data set that included each year effect and the mean effect for each covariate (</w:t>
+      </w:r>
+      <w:proofErr w:type="spellStart"/>
+      <w:r>
+        <w:t>Zuur</w:t>
+      </w:r>
+      <w:proofErr w:type="spellEnd"/>
+      <w:r>
+        <w:t xml:space="preserve"> et al 2009). Confidence intervals were calculated as SE, where SE is the standard error associated with the predicted year effect term. Appendices hold the model diagnostics.</w:t>
+      </w:r>
+    </w:p>
+    <w:p>
+      <w:pPr>
+        <w:pStyle w:val="Heading2"/>
+      </w:pPr>
+      <w:bookmarkStart w:id="81" w:name="results-1"/>
+      <w:bookmarkEnd w:id="81"/>
+      <w:r>
+        <w:t>Results</w:t>
+      </w:r>
+    </w:p>
+    <w:p>
+      <w:pPr>
+        <w:pStyle w:val="Heading3"/>
+      </w:pPr>
+      <w:bookmarkStart w:id="82" w:name="blue-shark-1"/>
+      <w:bookmarkEnd w:id="82"/>
+      <w:r>
+        <w:t>Blue Shark</w:t>
+      </w:r>
+    </w:p>
+    <w:p>
+      <w:pPr>
+        <w:pStyle w:val="Heading3"/>
+      </w:pPr>
+      <w:bookmarkStart w:id="83" w:name="mako-shark-1"/>
+      <w:bookmarkEnd w:id="83"/>
+      <w:proofErr w:type="spellStart"/>
+      <w:r>
+        <w:t>Mako</w:t>
+      </w:r>
+      <w:proofErr w:type="spellEnd"/>
+      <w:r>
+        <w:t xml:space="preserve"> Shark</w:t>
+      </w:r>
+    </w:p>
+    <w:p>
+      <w:pPr>
+        <w:pStyle w:val="Heading3"/>
+      </w:pPr>
+      <w:bookmarkStart w:id="84" w:name="silky-shark-1"/>
+      <w:bookmarkEnd w:id="84"/>
+      <w:r>
+        <w:t>Silky Shark</w:t>
+      </w:r>
+    </w:p>
+    <w:p>
+      <w:pPr>
+        <w:pStyle w:val="Heading3"/>
+      </w:pPr>
+      <w:bookmarkStart w:id="85" w:name="oceanic-whitetip-shark-1"/>
+      <w:bookmarkEnd w:id="85"/>
+      <w:r>
+        <w:t>Oceanic Whitetip Shark</w:t>
+      </w:r>
+    </w:p>
+    <w:p>
+      <w:pPr>
+        <w:pStyle w:val="Heading3"/>
+      </w:pPr>
+      <w:bookmarkStart w:id="86" w:name="thresher-shark-1"/>
+      <w:bookmarkEnd w:id="86"/>
+      <w:r>
+        <w:t>Thresher Shark</w:t>
+      </w:r>
+    </w:p>
+    <w:p>
+      <w:pPr>
+        <w:pStyle w:val="Heading2"/>
+      </w:pPr>
+      <w:bookmarkStart w:id="87" w:name="conclusions-2"/>
+      <w:bookmarkEnd w:id="87"/>
+      <w:r>
+        <w:t>Conclusions</w:t>
+      </w:r>
+    </w:p>
+    <w:p>
+      <w:pPr>
+        <w:pStyle w:val="Heading1"/>
+      </w:pPr>
+      <w:bookmarkStart w:id="88" w:name="biological-indicator-analyses"/>
+      <w:bookmarkEnd w:id="88"/>
+      <w:r>
+        <w:t>Biological indicator analyses</w:t>
+      </w:r>
+    </w:p>
+    <w:p>
+      <w:pPr>
+        <w:pStyle w:val="Heading2"/>
+      </w:pPr>
+      <w:bookmarkStart w:id="89" w:name="introduction-4"/>
+      <w:bookmarkEnd w:id="89"/>
+      <w:r>
+        <w:t>Introduction</w:t>
+      </w:r>
+    </w:p>
+    <w:p>
+      <w:pPr>
+        <w:pStyle w:val="FirstParagraph"/>
+      </w:pPr>
+      <w:r>
+        <w:t xml:space="preserve">Previous analysis Clarke et al. (2011) examined trends in median length of the key shark species and found significant declines in most combinations of spatial strata and sex for blue and </w:t>
       </w:r>
       <w:proofErr w:type="spellStart"/>
       <w:r>
@@ -1574,23 +2135,138 @@
       </w:r>
       <w:proofErr w:type="spellEnd"/>
       <w:r>
-        <w:t xml:space="preserve"> and blue sharks are more common in cold and temperate waters, and generally believed to constitute two </w:t>
-      </w:r>
-      <w:proofErr w:type="spellStart"/>
-      <w:r>
-        <w:t>seperate</w:t>
-      </w:r>
-      <w:proofErr w:type="spellEnd"/>
-      <w:r>
-        <w:t xml:space="preserve"> stocks, in the north and south. Blue </w:t>
+        <w:t xml:space="preserve"> sharks, as well as . As the sizes of sharks differ by sex (females typically grow larger and heavier than males), it is important to examine indicators on a sex-specific basis where possible (Clarke et al. 2011).</w:t>
+      </w:r>
+    </w:p>
+    <w:p>
+      <w:pPr>
+        <w:pStyle w:val="BodyText"/>
+      </w:pPr>
+      <w:r>
+        <w:lastRenderedPageBreak/>
+        <w:t>Length is a better measure of size than weight because the former does not fluctuate with reproductive or other seasonal factors. As noted in Francis et al 2014 the median length is preferred over the mean length as the median is less likely to be influenced by outliers.</w:t>
+      </w:r>
+    </w:p>
+    <w:p>
+      <w:pPr>
+        <w:pStyle w:val="BodyText"/>
+      </w:pPr>
+      <w:r>
+        <w:t>The sex ratio of a shark population may also be a useful indicator of its status. Heavy exploitation could lead to a preferential loss of females because they tend to be larger and older than males.</w:t>
+      </w:r>
+    </w:p>
+    <w:p>
+      <w:pPr>
+        <w:pStyle w:val="BodyText"/>
+      </w:pPr>
+      <w:r>
+        <w:t>Thus if the median length in a population declines, it may also impact on the sex ratio. Additionally, male and female sharks often segregate spatially (</w:t>
+      </w:r>
+      <w:proofErr w:type="spellStart"/>
+      <w:r>
+        <w:t>Mucientes</w:t>
+      </w:r>
+      <w:proofErr w:type="spellEnd"/>
+      <w:r>
+        <w:t xml:space="preserve"> et al. 2009), and this has been reported in HMS sharks in New Zealand waters: in South region, blue shark catches are dominated by females and </w:t>
+      </w:r>
+      <w:proofErr w:type="spellStart"/>
+      <w:r>
+        <w:t>mako</w:t>
+      </w:r>
+      <w:proofErr w:type="spellEnd"/>
+      <w:r>
+        <w:t xml:space="preserve"> shark catches by males (Francis 2013). If fishing activity is concentrated in areas </w:t>
+      </w:r>
+      <w:proofErr w:type="spellStart"/>
+      <w:r>
+        <w:t>favoured</w:t>
+      </w:r>
+      <w:proofErr w:type="spellEnd"/>
+      <w:r>
+        <w:t xml:space="preserve"> by one sex, then an imbalance in the sex ratio could be created. In this section we </w:t>
+      </w:r>
+      <w:proofErr w:type="spellStart"/>
+      <w:r>
+        <w:t>analyse</w:t>
+      </w:r>
+      <w:proofErr w:type="spellEnd"/>
+      <w:r>
+        <w:t xml:space="preserve"> trends in median length and the proportion of males over time.</w:t>
+      </w:r>
+    </w:p>
+    <w:p>
+      <w:pPr>
+        <w:pStyle w:val="Heading2"/>
+      </w:pPr>
+      <w:bookmarkStart w:id="90" w:name="methods-2"/>
+      <w:bookmarkEnd w:id="90"/>
+      <w:r>
+        <w:t>Methods</w:t>
+      </w:r>
+    </w:p>
+    <w:p>
+      <w:pPr>
+        <w:pStyle w:val="FirstParagraph"/>
+      </w:pPr>
+      <w:r>
+        <w:t xml:space="preserve">For the nominal analysis, length data from longline </w:t>
+      </w:r>
+      <w:proofErr w:type="spellStart"/>
+      <w:r>
+        <w:t>andfisheries</w:t>
+      </w:r>
+      <w:proofErr w:type="spellEnd"/>
+      <w:r>
+        <w:t xml:space="preserve"> recorded in total length were converted to fork length using conversion factors given </w:t>
       </w:r>
       <w:proofErr w:type="gramStart"/>
       <w:r>
-        <w:t>shark in the north pacific have</w:t>
+        <w:t>in .</w:t>
       </w:r>
       <w:proofErr w:type="gramEnd"/>
       <w:r>
-        <w:t xml:space="preserve"> been subject to multiple stock assessments as a single stock. These temperate species stocks will be presented as individual stocks.</w:t>
+        <w:t xml:space="preserve"> Literature-based length at maturity values are also shown in Table 1. Those 5x5 degree cells for which the sample size was less than 20 individuals were removed from the analysis. In the purse seine dataset, sexes were not usually recorded and only oceanic whitetip and silky sharks in Regions 3 and 4 had sufficient data for analysis (Figure 19). Results of the nominal analysis of size data for the longline fishery are shown in Annex 7. Due to small longline fishery sample sizes for longfin </w:t>
+      </w:r>
+      <w:proofErr w:type="spellStart"/>
+      <w:r>
+        <w:t>makos</w:t>
+      </w:r>
+      <w:proofErr w:type="spellEnd"/>
+      <w:r>
+        <w:t xml:space="preserve">, and for bigeye, common and pelagic threshers, results for </w:t>
+      </w:r>
+      <w:proofErr w:type="spellStart"/>
+      <w:r>
+        <w:t>makos</w:t>
+      </w:r>
+      <w:proofErr w:type="spellEnd"/>
+      <w:r>
+        <w:t xml:space="preserve"> (two species plus unidentified) and threshers (three species plus unidentified) were grouped. </w:t>
+      </w:r>
+      <w:proofErr w:type="gramStart"/>
+      <w:r>
+        <w:t xml:space="preserve">Length at maturity data for </w:t>
+      </w:r>
+      <w:proofErr w:type="spellStart"/>
+      <w:r>
+        <w:t>shortfin</w:t>
+      </w:r>
+      <w:proofErr w:type="spellEnd"/>
+      <w:r>
+        <w:t xml:space="preserve"> </w:t>
+      </w:r>
+      <w:proofErr w:type="spellStart"/>
+      <w:r>
+        <w:t>mako</w:t>
+      </w:r>
+      <w:proofErr w:type="spellEnd"/>
+      <w:r>
+        <w:t xml:space="preserve"> and bigeye thresher were</w:t>
+      </w:r>
+      <w:proofErr w:type="gramEnd"/>
+      <w:r>
+        <w:t xml:space="preserve"> chosen to represent each group, respectively, as both observer data and literature sources were greatest for these species. While length at maturity and conversion factors might be expected to vary by region within the WCPO, insufficient data were available to support regional analysis.</w:t>
       </w:r>
     </w:p>
     <w:p>
@@ -1598,587 +2274,31 @@
         <w:pStyle w:val="BodyText"/>
       </w:pPr>
       <w:r>
-        <w:t xml:space="preserve">CPUE data for species such as sharks often have a large proportion of observations (or sets) with no catch, and also include observations with large catches when areas of higher densities are encountered; this is typical of bycatch species (Ward and Myers 2005). The signals from the nominal CPUE data can be heavily influenced by factors other than abundance and therefore a procedure to standardize CPUE data for changes in factors (e.g. fishing technique, season, </w:t>
-      </w:r>
-      <w:proofErr w:type="gramStart"/>
-      <w:r>
-        <w:t>bait</w:t>
-      </w:r>
-      <w:proofErr w:type="gramEnd"/>
-      <w:r>
-        <w:t xml:space="preserve"> type) that do not reflect changes in abundance is usually recommended. Nominal CPUE data for bycatch can be more variable than expected (i.e., </w:t>
-      </w:r>
-      <w:proofErr w:type="spellStart"/>
-      <w:r>
-        <w:t>overdispersed</w:t>
-      </w:r>
-      <w:proofErr w:type="spellEnd"/>
-      <w:r>
-        <w:t>) with many outlying data points from uncommonly high catch rates. These outlying data points can sometimes be a function of shark targeting.</w:t>
+        <w:t xml:space="preserve">In addition to the nominal analysis, and in order to account for potential influences on shark size due to changes in sampling effort, fork lengths from the longline fishery (only) were standardized. This was accomplished using a generalized linear model based on a normal distribution with factors year and 5x5 degree cell. The estimated model coefficients were used to predict shark lengths for each year for an arbitrarily chosen cell lying near the </w:t>
+      </w:r>
+      <w:proofErr w:type="spellStart"/>
+      <w:r>
+        <w:t>centre</w:t>
+      </w:r>
+      <w:proofErr w:type="spellEnd"/>
+      <w:r>
+        <w:t xml:space="preserve"> of each region. As the model was unable to estimate coefficients for those species, sex, region and year combinations which were not adequately supported by the data, results were only produced for Regions 3-6.</w:t>
+      </w:r>
+    </w:p>
+    <w:p>
+      <w:pPr>
+        <w:pStyle w:val="BodyText"/>
+      </w:pPr>
+      <w:r>
+        <w:t>.</w:t>
       </w:r>
     </w:p>
     <w:p>
       <w:pPr>
         <w:pStyle w:val="Heading2"/>
       </w:pPr>
-      <w:bookmarkStart w:id="66" w:name="methods-1"/>
-      <w:bookmarkEnd w:id="66"/>
-      <w:r>
-        <w:t>Methods</w:t>
-      </w:r>
-    </w:p>
-    <w:p>
-      <w:pPr>
-        <w:pStyle w:val="FirstParagraph"/>
-      </w:pPr>
-      <w:r>
-        <w:t>This analysis follows the work of Clarke et al., (2011, 2011b), Walsh and Clarke (2011), Rice and Harley (2013) however the regions for this study differ slightly. Because silky sharks are tropical species this led to the analysis being considered for one region, from 25??</w:t>
-      </w:r>
-      <w:proofErr w:type="gramStart"/>
-      <w:r>
-        <w:t>S to 25??N and bordered on the east and west by the WCPFC Statistical Area.</w:t>
-      </w:r>
-      <w:proofErr w:type="gramEnd"/>
-      <w:r>
-        <w:t xml:space="preserve"> A comprehensive overview of the observer </w:t>
-      </w:r>
-      <w:proofErr w:type="spellStart"/>
-      <w:r>
-        <w:t>logsheet</w:t>
-      </w:r>
-      <w:proofErr w:type="spellEnd"/>
-      <w:r>
-        <w:t xml:space="preserve"> data and a characterization of the fisheries in which each species is caught </w:t>
-      </w:r>
-      <w:proofErr w:type="gramStart"/>
-      <w:r>
-        <w:t>is</w:t>
-      </w:r>
-      <w:proofErr w:type="gramEnd"/>
-      <w:r>
-        <w:t xml:space="preserve"> presented in the </w:t>
-      </w:r>
-      <w:proofErr w:type="spellStart"/>
-      <w:r>
-        <w:t>preious</w:t>
-      </w:r>
-      <w:proofErr w:type="spellEnd"/>
-      <w:r>
-        <w:t xml:space="preserve"> sections, what follows is a summary of the methods used in this analysis.</w:t>
-      </w:r>
-    </w:p>
-    <w:p>
-      <w:pPr>
-        <w:pStyle w:val="BodyText"/>
-      </w:pPr>
-      <w:r>
-        <w:t xml:space="preserve">The data were validated and trimmed (records with missing values for key explanatory variables removed) to include only relevant data from the species ’core’ habitat. This was </w:t>
-      </w:r>
-      <w:r>
-        <w:lastRenderedPageBreak/>
-        <w:t>done to reduce the already excessive number of zeros in the data, i.e. zero catch where you would not reasonably expect to catch silky sharks.</w:t>
-      </w:r>
-    </w:p>
-    <w:p>
-      <w:pPr>
-        <w:pStyle w:val="BodyText"/>
-      </w:pPr>
-      <w:r>
-        <w:t xml:space="preserve">Because silky sharks are an epi-pelagic tropical species, all sets that occurred in water colder than 25 Latitude and longitude were truncated to the nearest 1 Although a much smaller proportion of the overall dataset (6.5% of the sets), the targeting sets represent significant shark catch (82% of the total silky shark catch). Therefore the dataset was examined with respect to variables relating to whether sharks were the intentional target of the set. Silky shark CPUE was plotted as a function of the variables </w:t>
-      </w:r>
-      <w:proofErr w:type="spellStart"/>
-      <w:r>
-        <w:t>sharkline</w:t>
-      </w:r>
-      <w:proofErr w:type="spellEnd"/>
-      <w:r>
-        <w:t xml:space="preserve">, shark bait, </w:t>
-      </w:r>
-      <w:proofErr w:type="gramStart"/>
-      <w:r>
-        <w:t>shark</w:t>
-      </w:r>
-      <w:proofErr w:type="gramEnd"/>
-      <w:r>
-        <w:t xml:space="preserve"> target against date of set (Figure 3). Inspection of these covariates led to the separation of shark-targeting sets and non-targeting (bycatch) sets. Shark targeting sets were deemed to be sets where the observer had marked that the set was intentionally targeting sharks of any species, whether shark bait was used, or whether shark lines were used. The results of these filtering rules are in Table XXX.</w:t>
-      </w:r>
-    </w:p>
-    <w:p>
-      <w:pPr>
-        <w:pStyle w:val="Heading2"/>
-      </w:pPr>
-      <w:bookmarkStart w:id="67" w:name="purse-seine-data-preparation"/>
-      <w:bookmarkEnd w:id="67"/>
-      <w:r>
-        <w:t>Purse Seine data preparation</w:t>
-      </w:r>
-    </w:p>
-    <w:p>
-      <w:pPr>
-        <w:pStyle w:val="FirstParagraph"/>
-      </w:pPr>
-      <w:r>
-        <w:t>The only restriction placed on the purse seine observer data was that the set occurred within the rectangle defined by</w:t>
-      </w:r>
-    </w:p>
-    <w:p>
-      <w:pPr>
-        <w:pStyle w:val="Heading1"/>
-      </w:pPr>
-      <w:bookmarkStart w:id="68" w:name="cpue-standardization-methodology"/>
-      <w:bookmarkEnd w:id="68"/>
-      <w:r>
-        <w:t>CPUE standardization methodology</w:t>
-      </w:r>
-    </w:p>
-    <w:p>
-      <w:pPr>
-        <w:pStyle w:val="FirstParagraph"/>
-      </w:pPr>
-      <w:r>
-        <w:t>CPUE is commonly used as an index of abundance for marine species. However, it is important that raw nominal catch rates be standardized to remove the effects of factors other than abundance. Further, catch data for non-target species (and sharks in particular) often contain large numbers of observed zeros as well as large catch values which need to be explicitly modelled (Bigelow et al. 2002; Campbell 2004, Ward and Myers 2005; Minami et al. 2007). Standardized CPUE series for all fisheries (bycatch and target longline; associated and un-associated purse seine fisheries) were developed using generalized linear models. In the longline analyses the number of hooks in a set was the effort measure, whereas for purse seine it was simply the set. It is notoriously difficult to come up with accurate estimates of the true effort that relates to a purse seine set (</w:t>
-      </w:r>
-      <w:proofErr w:type="spellStart"/>
-      <w:r>
-        <w:t>Punsly</w:t>
-      </w:r>
-      <w:proofErr w:type="spellEnd"/>
-      <w:r>
-        <w:t>, 1987).</w:t>
-      </w:r>
-    </w:p>
-    <w:p>
-      <w:pPr>
-        <w:pStyle w:val="Heading2"/>
-      </w:pPr>
-      <w:bookmarkStart w:id="69" w:name="overview-of-glm-analyses"/>
-      <w:bookmarkEnd w:id="69"/>
-      <w:r>
-        <w:t>Overview of GLM Analyses</w:t>
-      </w:r>
-    </w:p>
-    <w:p>
-      <w:pPr>
-        <w:pStyle w:val="FirstParagraph"/>
-      </w:pPr>
-      <w:proofErr w:type="spellStart"/>
-      <w:proofErr w:type="gramStart"/>
-      <w:r>
-        <w:t>The</w:t>
-      </w:r>
-      <w:proofErr w:type="spellEnd"/>
-      <w:r>
-        <w:t xml:space="preserve"> were</w:t>
-      </w:r>
-      <w:proofErr w:type="gramEnd"/>
-      <w:r>
-        <w:t xml:space="preserve"> standardized using generalized linear models (</w:t>
-      </w:r>
-      <w:proofErr w:type="spellStart"/>
-      <w:r>
-        <w:t>McCullagh</w:t>
-      </w:r>
-      <w:proofErr w:type="spellEnd"/>
-      <w:r>
-        <w:t xml:space="preserve"> and </w:t>
-      </w:r>
-      <w:proofErr w:type="spellStart"/>
-      <w:r>
-        <w:t>Nelder</w:t>
-      </w:r>
-      <w:proofErr w:type="spellEnd"/>
-      <w:r>
-        <w:t xml:space="preserve"> 1989) using the software package R (www.r-project.org). Multiple assumed error structures were tested including; The delta lognormal approach (DLN) (Lo et al. 1992, Dick 2006, Stefansson 1996, Hoyle and Maunder 2006): this approach is a special case of the more general delta method (Pennington 1996, Ortiz and </w:t>
-      </w:r>
-      <w:proofErr w:type="spellStart"/>
-      <w:r>
-        <w:t>Arocha</w:t>
-      </w:r>
-      <w:proofErr w:type="spellEnd"/>
-      <w:r>
-        <w:t xml:space="preserve"> 2004), and uses a binomial distribution for the probability w of catch being zero and a probability distribution f(y), where y was </w:t>
-      </w:r>
-      <w:proofErr w:type="gramStart"/>
-      <w:r>
-        <w:t>log(</w:t>
-      </w:r>
-      <w:proofErr w:type="gramEnd"/>
-      <w:r>
-        <w:t xml:space="preserve">catch/hooks set), for non-zero catches. An index was estimated for each year, which was the product of the year effects for the two model components, </w:t>
-      </w:r>
-      <w:proofErr w:type="gramStart"/>
-      <w:r>
-        <w:t>The</w:t>
-      </w:r>
-      <w:proofErr w:type="gramEnd"/>
-      <w:r>
-        <w:t xml:space="preserve"> negative binomial (Lawless 1987): is typically more robust to issues of </w:t>
-      </w:r>
-      <w:proofErr w:type="spellStart"/>
-      <w:r>
-        <w:t>overdispersion</w:t>
-      </w:r>
-      <w:proofErr w:type="spellEnd"/>
-      <w:r>
-        <w:t xml:space="preserve"> (</w:t>
-      </w:r>
-      <w:proofErr w:type="spellStart"/>
-      <w:r>
-        <w:t>overdispersion</w:t>
-      </w:r>
-      <w:proofErr w:type="spellEnd"/>
-      <w:r>
-        <w:t xml:space="preserve"> can arise due to excess zeros, clustering of observations, or from correlations between observations) was also used. This model has been advocated as a </w:t>
-      </w:r>
-      <w:r>
-        <w:lastRenderedPageBreak/>
-        <w:t xml:space="preserve">model that is more robust to </w:t>
-      </w:r>
-      <w:proofErr w:type="spellStart"/>
-      <w:r>
-        <w:t>overdispersion</w:t>
-      </w:r>
-      <w:proofErr w:type="spellEnd"/>
-      <w:r>
-        <w:t xml:space="preserve"> than the Poisson distribution (</w:t>
-      </w:r>
-      <w:proofErr w:type="spellStart"/>
-      <w:r>
-        <w:t>McCullagh</w:t>
-      </w:r>
-      <w:proofErr w:type="spellEnd"/>
-      <w:r>
-        <w:t xml:space="preserve"> and </w:t>
-      </w:r>
-      <w:proofErr w:type="spellStart"/>
-      <w:r>
-        <w:t>Nelder</w:t>
-      </w:r>
-      <w:proofErr w:type="spellEnd"/>
-      <w:r>
-        <w:t xml:space="preserve"> 1991), and is appropriate for count data (Ward and Myers 2005), but does not expressly relate covariates to the occurrence of excess zeros (Minami et al. 2007).</w:t>
-      </w:r>
-    </w:p>
-    <w:p>
-      <w:pPr>
-        <w:pStyle w:val="BodyText"/>
-      </w:pPr>
-      <w:r>
-        <w:t xml:space="preserve">The main advantage of the zero inflated approach is that these techniques can model the </w:t>
-      </w:r>
-      <w:proofErr w:type="spellStart"/>
-      <w:r>
-        <w:t>overdispersion</w:t>
-      </w:r>
-      <w:proofErr w:type="spellEnd"/>
-      <w:r>
-        <w:t xml:space="preserve"> in both the zeros and the counts as opposed to just the counts (negative binomial) and deal with </w:t>
-      </w:r>
-      <w:proofErr w:type="spellStart"/>
-      <w:r>
-        <w:t>overdispersion</w:t>
-      </w:r>
-      <w:proofErr w:type="spellEnd"/>
-      <w:r>
-        <w:t xml:space="preserve"> better than other models (such as the quasi-Poisson). A drawback of the zero inflated approach is that it is data intensive and the models often fail to converge.</w:t>
-      </w:r>
-    </w:p>
-    <w:p>
-      <w:pPr>
-        <w:pStyle w:val="BodyText"/>
-      </w:pPr>
-      <w:r>
-        <w:t>Multiple methods of calculating the indices of abundance and confidence intervals exist depending on the model type (</w:t>
-      </w:r>
-      <w:proofErr w:type="spellStart"/>
-      <w:r>
-        <w:t>Shono</w:t>
-      </w:r>
-      <w:proofErr w:type="spellEnd"/>
-      <w:r>
-        <w:t xml:space="preserve"> H. 2008, Maunder and Punt 2004). In this study estimates were calculated by predicting results based on the fitted model and a training data set that included each year effect and the mean effect for each covariate (</w:t>
-      </w:r>
-      <w:proofErr w:type="spellStart"/>
-      <w:r>
-        <w:t>Zuur</w:t>
-      </w:r>
-      <w:proofErr w:type="spellEnd"/>
-      <w:r>
-        <w:t xml:space="preserve"> et al 2009). Confidence intervals were calculated as SE, where SE is the standard error associated with the predicted year effect term. Appendices hold the model diagnostics.</w:t>
-      </w:r>
-    </w:p>
-    <w:p>
-      <w:pPr>
-        <w:pStyle w:val="Heading2"/>
-      </w:pPr>
-      <w:bookmarkStart w:id="70" w:name="results-1"/>
-      <w:bookmarkEnd w:id="70"/>
-      <w:r>
-        <w:t>Results</w:t>
-      </w:r>
-    </w:p>
-    <w:p>
-      <w:pPr>
-        <w:pStyle w:val="Heading3"/>
-      </w:pPr>
-      <w:bookmarkStart w:id="71" w:name="blue-shark-1"/>
-      <w:bookmarkEnd w:id="71"/>
-      <w:r>
-        <w:t>Blue Shark</w:t>
-      </w:r>
-    </w:p>
-    <w:p>
-      <w:pPr>
-        <w:pStyle w:val="Heading3"/>
-      </w:pPr>
-      <w:bookmarkStart w:id="72" w:name="mako-shark-1"/>
-      <w:bookmarkEnd w:id="72"/>
-      <w:proofErr w:type="spellStart"/>
-      <w:r>
-        <w:t>Mako</w:t>
-      </w:r>
-      <w:proofErr w:type="spellEnd"/>
-      <w:r>
-        <w:t xml:space="preserve"> Shark</w:t>
-      </w:r>
-    </w:p>
-    <w:p>
-      <w:pPr>
-        <w:pStyle w:val="Heading3"/>
-      </w:pPr>
-      <w:bookmarkStart w:id="73" w:name="silky-shark-1"/>
-      <w:bookmarkEnd w:id="73"/>
-      <w:r>
-        <w:t>Silky Shark</w:t>
-      </w:r>
-    </w:p>
-    <w:p>
-      <w:pPr>
-        <w:pStyle w:val="Heading3"/>
-      </w:pPr>
-      <w:bookmarkStart w:id="74" w:name="oceanic-whitetip-shark-1"/>
-      <w:bookmarkEnd w:id="74"/>
-      <w:r>
-        <w:t>Oceanic Whitetip Shark</w:t>
-      </w:r>
-    </w:p>
-    <w:p>
-      <w:pPr>
-        <w:pStyle w:val="Heading3"/>
-      </w:pPr>
-      <w:bookmarkStart w:id="75" w:name="thresher-shark-1"/>
-      <w:bookmarkEnd w:id="75"/>
-      <w:r>
-        <w:t>Thresher Shark</w:t>
-      </w:r>
-    </w:p>
-    <w:p>
-      <w:pPr>
-        <w:pStyle w:val="Heading2"/>
-      </w:pPr>
-      <w:bookmarkStart w:id="76" w:name="conclusions-2"/>
-      <w:bookmarkEnd w:id="76"/>
-      <w:r>
-        <w:t>Conclusions</w:t>
-      </w:r>
-    </w:p>
-    <w:p>
-      <w:pPr>
-        <w:pStyle w:val="Heading1"/>
-      </w:pPr>
-      <w:bookmarkStart w:id="77" w:name="biological-indicator-analyses"/>
-      <w:bookmarkEnd w:id="77"/>
-      <w:r>
-        <w:t>Biological indicator analyses</w:t>
-      </w:r>
-    </w:p>
-    <w:p>
-      <w:pPr>
-        <w:pStyle w:val="Heading2"/>
-      </w:pPr>
-      <w:bookmarkStart w:id="78" w:name="introduction-4"/>
-      <w:bookmarkEnd w:id="78"/>
-      <w:r>
-        <w:t>Introduction</w:t>
-      </w:r>
-    </w:p>
-    <w:p>
-      <w:pPr>
-        <w:pStyle w:val="FirstParagraph"/>
-      </w:pPr>
-      <w:r>
-        <w:t xml:space="preserve">Previous analysis Clarke et al. (2011) examined trends in median length of the key shark species and found significant declines in most combinations of spatial strata and sex for blue and </w:t>
-      </w:r>
-      <w:proofErr w:type="spellStart"/>
-      <w:r>
-        <w:t>mako</w:t>
-      </w:r>
-      <w:proofErr w:type="spellEnd"/>
-      <w:r>
-        <w:t xml:space="preserve"> sharks, as well as . As the sizes of sharks differ by sex (females typically grow larger and heavier than males), it is important to examine indicators on a sex-specific basis where possible (Clarke et al. 2011).</w:t>
-      </w:r>
-    </w:p>
-    <w:p>
-      <w:pPr>
-        <w:pStyle w:val="BodyText"/>
-      </w:pPr>
-      <w:r>
-        <w:t>Length is a better measure of size than weight because the former does not fluctuate with reproductive or other seasonal factors. As noted in Francis et al 2014 the median length is preferred over the mean length as the median is less likely to be influenced by outliers.</w:t>
-      </w:r>
-    </w:p>
-    <w:p>
-      <w:pPr>
-        <w:pStyle w:val="BodyText"/>
-      </w:pPr>
-      <w:r>
-        <w:lastRenderedPageBreak/>
-        <w:t>The sex ratio of a shark population may also be a useful indicator of its status. Heavy exploitation could lead to a preferential loss of females because they tend to be larger and older than males.</w:t>
-      </w:r>
-    </w:p>
-    <w:p>
-      <w:pPr>
-        <w:pStyle w:val="BodyText"/>
-      </w:pPr>
-      <w:r>
-        <w:t>Thus if the median length in a population declines, it may also impact on the sex ratio. Additionally, male and female sharks often segregate spatially (</w:t>
-      </w:r>
-      <w:proofErr w:type="spellStart"/>
-      <w:r>
-        <w:t>Mucientes</w:t>
-      </w:r>
-      <w:proofErr w:type="spellEnd"/>
-      <w:r>
-        <w:t xml:space="preserve"> et al. 2009), and this has been reported in HMS sharks in New Zealand waters: in South region, blue shark catches are dominated by females and </w:t>
-      </w:r>
-      <w:proofErr w:type="spellStart"/>
-      <w:r>
-        <w:t>mako</w:t>
-      </w:r>
-      <w:proofErr w:type="spellEnd"/>
-      <w:r>
-        <w:t xml:space="preserve"> shark catches by males (Francis 2013). If fishing activity is concentrated in areas </w:t>
-      </w:r>
-      <w:proofErr w:type="spellStart"/>
-      <w:r>
-        <w:t>favoured</w:t>
-      </w:r>
-      <w:proofErr w:type="spellEnd"/>
-      <w:r>
-        <w:t xml:space="preserve"> by one sex, then an imbalance in the sex ratio could be created. In this section we </w:t>
-      </w:r>
-      <w:proofErr w:type="spellStart"/>
-      <w:r>
-        <w:t>analyse</w:t>
-      </w:r>
-      <w:proofErr w:type="spellEnd"/>
-      <w:r>
-        <w:t xml:space="preserve"> trends in median length and the proportion of males over time.</w:t>
-      </w:r>
-    </w:p>
-    <w:p>
-      <w:pPr>
-        <w:pStyle w:val="Heading2"/>
-      </w:pPr>
-      <w:bookmarkStart w:id="79" w:name="methods-2"/>
-      <w:bookmarkEnd w:id="79"/>
-      <w:r>
-        <w:t>Methods</w:t>
-      </w:r>
-    </w:p>
-    <w:p>
-      <w:pPr>
-        <w:pStyle w:val="FirstParagraph"/>
-      </w:pPr>
-      <w:r>
-        <w:t xml:space="preserve">For the nominal analysis, length data from longline </w:t>
-      </w:r>
-      <w:proofErr w:type="spellStart"/>
-      <w:r>
-        <w:t>andfisheries</w:t>
-      </w:r>
-      <w:proofErr w:type="spellEnd"/>
-      <w:r>
-        <w:t xml:space="preserve"> recorded in total length were converted to fork length using conversion factors given </w:t>
-      </w:r>
-      <w:proofErr w:type="gramStart"/>
-      <w:r>
-        <w:t>in .</w:t>
-      </w:r>
-      <w:proofErr w:type="gramEnd"/>
-      <w:r>
-        <w:t xml:space="preserve"> Literature-based length at maturity values are also shown in Table 1. Those 5x5 degree cells for which the sample size was less than 20 individuals were removed from the analysis. In the purse seine dataset, sexes were not usually recorded and only oceanic whitetip and silky sharks in Regions 3 and 4 had sufficient data for analysis (Figure 19). Results of the nominal analysis of size data for the longline fishery are shown in Annex 7. Due to small longline fishery sample sizes for longfin </w:t>
-      </w:r>
-      <w:proofErr w:type="spellStart"/>
-      <w:r>
-        <w:t>makos</w:t>
-      </w:r>
-      <w:proofErr w:type="spellEnd"/>
-      <w:r>
-        <w:t xml:space="preserve">, and for bigeye, common and pelagic threshers, results for </w:t>
-      </w:r>
-      <w:proofErr w:type="spellStart"/>
-      <w:r>
-        <w:t>makos</w:t>
-      </w:r>
-      <w:proofErr w:type="spellEnd"/>
-      <w:r>
-        <w:t xml:space="preserve"> (two species plus unidentified) and threshers (three species plus unidentified) were grouped. </w:t>
-      </w:r>
-      <w:proofErr w:type="gramStart"/>
-      <w:r>
-        <w:t xml:space="preserve">Length at maturity data for </w:t>
-      </w:r>
-      <w:proofErr w:type="spellStart"/>
-      <w:r>
-        <w:t>shortfin</w:t>
-      </w:r>
-      <w:proofErr w:type="spellEnd"/>
-      <w:r>
-        <w:t xml:space="preserve"> </w:t>
-      </w:r>
-      <w:proofErr w:type="spellStart"/>
-      <w:r>
-        <w:t>mako</w:t>
-      </w:r>
-      <w:proofErr w:type="spellEnd"/>
-      <w:r>
-        <w:t xml:space="preserve"> and bigeye thresher were</w:t>
-      </w:r>
-      <w:proofErr w:type="gramEnd"/>
-      <w:r>
-        <w:t xml:space="preserve"> chosen to represent each group, respectively, as both observer data and literature sources were greatest for these species. While length at maturity and conversion factors might be expected to vary by region within the WCPO, insufficient data were available to support regional analysis.</w:t>
-      </w:r>
-    </w:p>
-    <w:p>
-      <w:pPr>
-        <w:pStyle w:val="BodyText"/>
-      </w:pPr>
-      <w:r>
-        <w:t xml:space="preserve">In addition to the nominal analysis, and in order to account for potential influences on shark size due to changes in sampling effort, fork lengths from the longline fishery (only) were standardized. This was accomplished using a generalized linear model based on a normal distribution with factors year and 5x5 degree cell. The estimated model coefficients were used to predict shark lengths for each year for an arbitrarily chosen cell lying near the </w:t>
-      </w:r>
-      <w:proofErr w:type="spellStart"/>
-      <w:r>
-        <w:t>centre</w:t>
-      </w:r>
-      <w:proofErr w:type="spellEnd"/>
-      <w:r>
-        <w:t xml:space="preserve"> of each region. As the model was unable to estimate coefficients for those species, sex, region and year combinations which were not adequately supported by the data, results were only produced for Regions 3-6.</w:t>
-      </w:r>
-    </w:p>
-    <w:p>
-      <w:pPr>
-        <w:pStyle w:val="BodyText"/>
-      </w:pPr>
-      <w:r>
-        <w:t>.</w:t>
-      </w:r>
-    </w:p>
-    <w:p>
-      <w:pPr>
-        <w:pStyle w:val="Heading2"/>
-      </w:pPr>
-      <w:bookmarkStart w:id="80" w:name="results-2"/>
-      <w:bookmarkEnd w:id="80"/>
+      <w:bookmarkStart w:id="91" w:name="results-2"/>
+      <w:bookmarkEnd w:id="91"/>
       <w:r>
         <w:lastRenderedPageBreak/>
         <w:t>Results</w:t>
@@ -2188,8 +2308,8 @@
       <w:pPr>
         <w:pStyle w:val="Heading2"/>
       </w:pPr>
-      <w:bookmarkStart w:id="81" w:name="conclusions-3"/>
-      <w:bookmarkEnd w:id="81"/>
+      <w:bookmarkStart w:id="92" w:name="conclusions-3"/>
+      <w:bookmarkEnd w:id="92"/>
       <w:r>
         <w:t>Conclusions</w:t>
       </w:r>
@@ -2198,8 +2318,8 @@
       <w:pPr>
         <w:pStyle w:val="Heading1"/>
       </w:pPr>
-      <w:bookmarkStart w:id="82" w:name="feasibility-of-stock-assessments"/>
-      <w:bookmarkEnd w:id="82"/>
+      <w:bookmarkStart w:id="93" w:name="feasibility-of-stock-assessments"/>
+      <w:bookmarkEnd w:id="93"/>
       <w:r>
         <w:t>Feasibility of Stock Assessments</w:t>
       </w:r>
@@ -3212,8 +3332,8 @@
       <w:pPr>
         <w:pStyle w:val="Heading1"/>
       </w:pPr>
-      <w:bookmarkStart w:id="83" w:name="impact-of-recent-shark-management-measur"/>
-      <w:bookmarkEnd w:id="83"/>
+      <w:bookmarkStart w:id="94" w:name="impact-of-recent-shark-management-measur"/>
+      <w:bookmarkEnd w:id="94"/>
       <w:r>
         <w:t>Impact of Recent Shark Management Measures</w:t>
       </w:r>
@@ -3482,8 +3602,8 @@
       <w:pPr>
         <w:pStyle w:val="Heading1"/>
       </w:pPr>
-      <w:bookmarkStart w:id="84" w:name="conclusions-4"/>
-      <w:bookmarkEnd w:id="84"/>
+      <w:bookmarkStart w:id="95" w:name="conclusions-4"/>
+      <w:bookmarkEnd w:id="95"/>
       <w:r>
         <w:t xml:space="preserve">Conclusions </w:t>
       </w:r>
@@ -3656,8 +3776,8 @@
       <w:pPr>
         <w:pStyle w:val="Heading1"/>
       </w:pPr>
-      <w:bookmarkStart w:id="85" w:name="research-recommendations-and-management-"/>
-      <w:bookmarkEnd w:id="85"/>
+      <w:bookmarkStart w:id="96" w:name="research-recommendations-and-management-"/>
+      <w:bookmarkEnd w:id="96"/>
       <w:r>
         <w:t xml:space="preserve"> Research Recommendations and Management Implications</w:t>
       </w:r>
@@ -3780,8 +3900,8 @@
       <w:pPr>
         <w:pStyle w:val="Heading1"/>
       </w:pPr>
-      <w:bookmarkStart w:id="86" w:name="acknowledgements"/>
-      <w:bookmarkEnd w:id="86"/>
+      <w:bookmarkStart w:id="97" w:name="acknowledgements"/>
+      <w:bookmarkEnd w:id="97"/>
       <w:r>
         <w:t>Acknowledgements</w:t>
       </w:r>
@@ -3790,8 +3910,8 @@
       <w:pPr>
         <w:pStyle w:val="Heading1"/>
       </w:pPr>
-      <w:bookmarkStart w:id="87" w:name="appendices"/>
-      <w:bookmarkEnd w:id="87"/>
+      <w:bookmarkStart w:id="98" w:name="appendices"/>
+      <w:bookmarkEnd w:id="98"/>
       <w:r>
         <w:t>Appendices</w:t>
       </w:r>
@@ -3800,8 +3920,8 @@
       <w:pPr>
         <w:pStyle w:val="Heading2"/>
       </w:pPr>
-      <w:bookmarkStart w:id="88" w:name="cpue-indicators.-model-diagnostics-and-e"/>
-      <w:bookmarkEnd w:id="88"/>
+      <w:bookmarkStart w:id="99" w:name="cpue-indicators.-model-diagnostics-and-e"/>
+      <w:bookmarkEnd w:id="99"/>
       <w:proofErr w:type="gramStart"/>
       <w:r>
         <w:t>CPUE Indicators.</w:t>
@@ -3815,8 +3935,8 @@
       <w:pPr>
         <w:pStyle w:val="Heading3"/>
       </w:pPr>
-      <w:bookmarkStart w:id="89" w:name="blue-shark-model-diagnostics-and-extra-p"/>
-      <w:bookmarkEnd w:id="89"/>
+      <w:bookmarkStart w:id="100" w:name="blue-shark-model-diagnostics-and-extra-p"/>
+      <w:bookmarkEnd w:id="100"/>
       <w:r>
         <w:t>Blue Shark model diagnostics and extra plots</w:t>
       </w:r>
@@ -3825,8 +3945,8 @@
       <w:pPr>
         <w:pStyle w:val="Heading3"/>
       </w:pPr>
-      <w:bookmarkStart w:id="90" w:name="silky-shark-model-diagnostics-and-extra-"/>
-      <w:bookmarkEnd w:id="90"/>
+      <w:bookmarkStart w:id="101" w:name="silky-shark-model-diagnostics-and-extra-"/>
+      <w:bookmarkEnd w:id="101"/>
       <w:r>
         <w:t>Silky Shark model diagnostics and extra plots</w:t>
       </w:r>
@@ -3835,8 +3955,8 @@
       <w:pPr>
         <w:pStyle w:val="Heading3"/>
       </w:pPr>
-      <w:bookmarkStart w:id="91" w:name="oceanic-whitetip-shark-model-diagnostics"/>
-      <w:bookmarkEnd w:id="91"/>
+      <w:bookmarkStart w:id="102" w:name="oceanic-whitetip-shark-model-diagnostics"/>
+      <w:bookmarkEnd w:id="102"/>
       <w:r>
         <w:t>Oceanic Whitetip Shark model diagnostics and extra plots</w:t>
       </w:r>
@@ -3845,8 +3965,8 @@
       <w:pPr>
         <w:pStyle w:val="Heading3"/>
       </w:pPr>
-      <w:bookmarkStart w:id="92" w:name="thresher-shark-model-diagnostics-and-ext"/>
-      <w:bookmarkEnd w:id="92"/>
+      <w:bookmarkStart w:id="103" w:name="thresher-shark-model-diagnostics-and-ext"/>
+      <w:bookmarkEnd w:id="103"/>
       <w:r>
         <w:t>Thresher Shark model diagnostics and extra plots</w:t>
       </w:r>
@@ -3855,8 +3975,8 @@
       <w:pPr>
         <w:pStyle w:val="Heading1"/>
       </w:pPr>
-      <w:bookmarkStart w:id="93" w:name="tables"/>
-      <w:bookmarkEnd w:id="93"/>
+      <w:bookmarkStart w:id="104" w:name="tables"/>
+      <w:bookmarkEnd w:id="104"/>
       <w:r>
         <w:t>Tables</w:t>
       </w:r>
@@ -10158,6 +10278,80 @@
       </w:r>
       <w:r>
         <w:t>Duplicate text</w:t>
+      </w:r>
+    </w:p>
+  </w:comment>
+  <w:comment w:id="62" w:author="Robert Scott" w:date="2015-07-20T10:08:00Z" w:initials="RSC">
+    <w:p>
+      <w:pPr>
+        <w:pStyle w:val="CommentText"/>
+      </w:pPr>
+      <w:r>
+        <w:rPr>
+          <w:rStyle w:val="CommentReference"/>
+        </w:rPr>
+        <w:annotationRef/>
+      </w:r>
+      <w:r>
+        <w:t xml:space="preserve">In the proportion of Silky </w:t>
+      </w:r>
+      <w:proofErr w:type="gramStart"/>
+      <w:r>
+        <w:t>Shark ???</w:t>
+      </w:r>
+      <w:proofErr w:type="gramEnd"/>
+    </w:p>
+  </w:comment>
+  <w:comment w:id="63" w:author="Robert Scott" w:date="2015-07-20T10:12:00Z" w:initials="RSC">
+    <w:p>
+      <w:pPr>
+        <w:pStyle w:val="CommentText"/>
+      </w:pPr>
+      <w:r>
+        <w:rPr>
+          <w:rStyle w:val="CommentReference"/>
+        </w:rPr>
+        <w:annotationRef/>
+      </w:r>
+      <w:r>
+        <w:t>Most southerly</w:t>
+      </w:r>
+    </w:p>
+  </w:comment>
+  <w:comment w:id="64" w:author="Robert Scott" w:date="2015-07-20T10:14:00Z" w:initials="RSC">
+    <w:p>
+      <w:pPr>
+        <w:pStyle w:val="CommentText"/>
+      </w:pPr>
+      <w:r>
+        <w:rPr>
+          <w:rStyle w:val="CommentReference"/>
+        </w:rPr>
+        <w:annotationRef/>
+      </w:r>
+      <w:r>
+        <w:t xml:space="preserve">90 </w:t>
+      </w:r>
+      <w:proofErr w:type="gramStart"/>
+      <w:r>
+        <w:t>% ??</w:t>
+      </w:r>
+      <w:proofErr w:type="gramEnd"/>
+    </w:p>
+  </w:comment>
+  <w:comment w:id="72" w:author="Robert Scott" w:date="2015-07-20T10:22:00Z" w:initials="RSC">
+    <w:p>
+      <w:pPr>
+        <w:pStyle w:val="CommentText"/>
+      </w:pPr>
+      <w:r>
+        <w:rPr>
+          <w:rStyle w:val="CommentReference"/>
+        </w:rPr>
+        <w:annotationRef/>
+      </w:r>
+      <w:r>
+        <w:t>Separated into paras to show different sections, LL PS general etc.</w:t>
       </w:r>
     </w:p>
   </w:comment>

</xml_diff>